<commit_message>
working on reports, dimensionality reduction techniques
</commit_message>
<xml_diff>
--- a/miscellaneous/proposals/20200724_interim_report_2.3_postAP.docx
+++ b/miscellaneous/proposals/20200724_interim_report_2.3_postAP.docx
@@ -154,6 +154,20 @@
           <w:iCs/>
         </w:rPr>
         <w:t xml:space="preserve">. </w:t>
+      </w:r>
+    </w:p>
+    <w:p>
+      <w:pPr>
+        <w:ind w:left="0" w:firstLine="0"/>
+        <w:rPr>
+          <w:iCs/>
+        </w:rPr>
+      </w:pPr>
+      <w:r>
+        <w:rPr>
+          <w:i/>
+        </w:rPr>
+        <w:t>ATP Rheostat Model</w:t>
       </w:r>
     </w:p>
     <w:p>
@@ -429,7 +443,14 @@
         <w:rPr>
           <w:iCs/>
         </w:rPr>
-        <w:t xml:space="preserve">utoReduce software tool is designed for this functionality [15]. We also consider a minimal model, which is coarse grained and has lumped parameters. Rate constants for this model </w:t>
+        <w:t xml:space="preserve">utoReduce software tool is designed for this functionality [15]. We also consider a minimal model, which is coarse grained and has lumped parameters. Rate constants </w:t>
+      </w:r>
+      <w:r>
+        <w:rPr>
+          <w:iCs/>
+        </w:rPr>
+        <w:lastRenderedPageBreak/>
+        <w:t xml:space="preserve">for this model </w:t>
       </w:r>
       <w:r>
         <w:rPr>
@@ -464,7 +485,6 @@
         <w:ind w:left="0" w:firstLine="0"/>
       </w:pPr>
       <w:r>
-        <w:lastRenderedPageBreak/>
         <w:tab/>
         <w:t xml:space="preserve">Before proper investigation of the reduced model, software development was required. We used </w:t>
       </w:r>
@@ -853,7 +873,11 @@
         <w:t>complexes</w:t>
       </w:r>
       <w:r>
-        <w:t xml:space="preserve">. The studied reduced models are as follows: (1) Remove all complexes, (2) Remove all </w:t>
+        <w:t xml:space="preserve">. The studied reduced </w:t>
+      </w:r>
+      <w:r>
+        <w:lastRenderedPageBreak/>
+        <w:t xml:space="preserve">models are as follows: (1) Remove all complexes, (2) Remove all </w:t>
       </w:r>
       <w:proofErr w:type="spellStart"/>
       <w:r>
@@ -867,11 +891,7 @@
         <w:t>complex</w:t>
       </w:r>
       <w:r>
-        <w:t xml:space="preserve">, (3) Remove only 1 complex (control), (4) Remove all species except metabolites, isobutanol, glucose, enzymes. Note: ‘Remove’ means we are studying a model without those </w:t>
-      </w:r>
-      <w:r>
-        <w:lastRenderedPageBreak/>
-        <w:t>particular species either because we believe they reach steady state quick enough to be approximated</w:t>
+        <w:t>, (3) Remove only 1 complex (control), (4) Remove all species except metabolites, isobutanol, glucose, enzymes. Note: ‘Remove’ means we are studying a model without those particular species either because we believe they reach steady state quick enough to be approximated</w:t>
       </w:r>
       <w:r>
         <w:t xml:space="preserve"> (quasi-steady state assumption)</w:t>
@@ -1190,10 +1210,6 @@
         </mc:AlternateContent>
       </w:r>
     </w:p>
-    <w:p/>
-    <w:p/>
-    <w:p/>
-    <w:p/>
     <w:p/>
     <w:p/>
     <w:p/>
@@ -3562,6 +3578,21 @@
     </w:p>
     <w:p>
       <w:pPr>
+        <w:rPr>
+          <w:i/>
+          <w:iCs/>
+        </w:rPr>
+      </w:pPr>
+      <w:r>
+        <w:rPr>
+          <w:i/>
+          <w:iCs/>
+        </w:rPr>
+        <w:t>ATP Synthase Model</w:t>
+      </w:r>
+    </w:p>
+    <w:p>
+      <w:pPr>
         <w:ind w:left="0" w:firstLine="720"/>
       </w:pPr>
       <w:r>
@@ -5306,6 +5337,21 @@
     </w:p>
     <w:p>
       <w:pPr>
+        <w:rPr>
+          <w:i/>
+          <w:iCs/>
+        </w:rPr>
+      </w:pPr>
+      <w:r>
+        <w:rPr>
+          <w:i/>
+          <w:iCs/>
+        </w:rPr>
+        <w:t>NADPH regeneration model</w:t>
+      </w:r>
+    </w:p>
+    <w:p>
+      <w:pPr>
         <w:ind w:firstLine="710"/>
       </w:pPr>
       <w:r>
@@ -5472,27 +5518,14 @@
                               <w:r>
                                 <w:t xml:space="preserve">Figure </w:t>
                               </w:r>
-                              <w:r>
-                                <w:fldChar w:fldCharType="begin"/>
-                              </w:r>
-                              <w:r>
-                                <w:instrText xml:space="preserve"> SEQ Figure \* ARABIC </w:instrText>
-                              </w:r>
-                              <w:r>
-                                <w:fldChar w:fldCharType="separate"/>
-                              </w:r>
-                              <w:r>
-                                <w:rPr>
-                                  <w:noProof/>
-                                </w:rPr>
-                                <w:t>1</w:t>
-                              </w:r>
-                              <w:r>
-                                <w:rPr>
-                                  <w:noProof/>
-                                </w:rPr>
-                                <w:fldChar w:fldCharType="end"/>
-                              </w:r>
+                              <w:fldSimple w:instr=" SEQ Figure \* ARABIC ">
+                                <w:r>
+                                  <w:rPr>
+                                    <w:noProof/>
+                                  </w:rPr>
+                                  <w:t>1</w:t>
+                                </w:r>
+                              </w:fldSimple>
                               <w:r>
                                 <w:t>0 NADPH regeneration simulation</w:t>
                               </w:r>
@@ -5813,16 +5846,6 @@
     </w:p>
     <w:p>
       <w:pPr>
-        <w:ind w:left="0" w:firstLine="720"/>
-      </w:pPr>
-    </w:p>
-    <w:p>
-      <w:pPr>
-        <w:ind w:left="0" w:firstLine="720"/>
-      </w:pPr>
-    </w:p>
-    <w:p>
-      <w:pPr>
         <w:ind w:left="0" w:firstLine="0"/>
       </w:pPr>
       <w:r>
@@ -5830,6 +5853,7 @@
           <w:b/>
           <w:bCs/>
         </w:rPr>
+        <w:lastRenderedPageBreak/>
         <w:t>Problems</w:t>
       </w:r>
       <w:r>

</xml_diff>